<commit_message>
got rid of pycache from git
</commit_message>
<xml_diff>
--- a/HW2/HW2.docx
+++ b/HW2/HW2.docx
@@ -22,6 +22,23 @@
     </w:p>
     <w:p>
       <w:r>
+        <w:t>Collaboration:</w:t>
+      </w:r>
+    </w:p>
+    <w:p>
+      <w:r>
+        <w:t>I talked about concepts regarding the problems with Fernando Mendoza.  All work was done individually.</w:t>
+      </w:r>
+      <w:bookmarkStart w:id="0" w:name="_GoBack"/>
+      <w:bookmarkEnd w:id="0"/>
+    </w:p>
+    <w:p>
+      <w:pPr>
+        <w:jc w:val="center"/>
+      </w:pPr>
+    </w:p>
+    <w:p>
+      <w:r>
         <w:t xml:space="preserve">1. </w:t>
       </w:r>
     </w:p>
@@ -81,7 +98,7 @@
       <w:r>
         <w:t xml:space="preserve"> </w:t>
       </w:r>
-      <w:bookmarkStart w:id="0" w:name="_Hlk708739"/>
+      <w:bookmarkStart w:id="1" w:name="_Hlk708739"/>
       <w:r>
         <w:rPr>
           <w:rFonts w:cstheme="minorHAnsi"/>
@@ -112,7 +129,7 @@
       <w:r>
         <w:t xml:space="preserve"> </w:t>
       </w:r>
-      <w:bookmarkEnd w:id="0"/>
+      <w:bookmarkEnd w:id="1"/>
       <w:proofErr w:type="gramStart"/>
       <w:r>
         <w:t>P(</w:t>
@@ -338,8 +355,6 @@
       <w:r>
         <w:t>or through a mutu</w:t>
       </w:r>
-      <w:bookmarkStart w:id="1" w:name="_GoBack"/>
-      <w:bookmarkEnd w:id="1"/>
       <w:r>
         <w:t>al descendent, that is not in the evidence set, and neither are any of its children</w:t>
       </w:r>
@@ -360,12 +375,6 @@
     <w:p>
       <w:r>
         <w:t>E. No, they are not independent because they share a common ancestor.</w:t>
-      </w:r>
-    </w:p>
-    <w:p/>
-    <w:p>
-      <w:r>
-        <w:t xml:space="preserve">F. </w:t>
       </w:r>
     </w:p>
     <w:p/>
@@ -1050,7 +1059,6 @@
                 <w:sz w:val="20"/>
                 <w:szCs w:val="20"/>
               </w:rPr>
-              <w:lastRenderedPageBreak/>
               <w:t>Size</w:t>
             </w:r>
           </w:p>
@@ -3459,6 +3467,7 @@
     </w:p>
     <w:p>
       <w:r>
+        <w:lastRenderedPageBreak/>
         <w:t>No nodes are conditionally independent in Model B.</w:t>
       </w:r>
     </w:p>
@@ -3469,7 +3478,6 @@
     </w:p>
     <w:p>
       <w:r>
-        <w:lastRenderedPageBreak/>
         <w:t>No nodes are conditionally independent in Model C.</w:t>
       </w:r>
     </w:p>
@@ -5183,6 +5191,7 @@
     </w:p>
     <w:p>
       <w:r>
+        <w:lastRenderedPageBreak/>
         <w:t>All – {</w:t>
       </w:r>
       <w:r>
@@ -5195,7 +5204,6 @@
     <w:p/>
     <w:p>
       <w:r>
-        <w:lastRenderedPageBreak/>
         <w:t>B.</w:t>
       </w:r>
     </w:p>
@@ -6067,7 +6075,7 @@
 </file>
 
 <file path=customXml/itemProps1.xml><?xml version="1.0" encoding="utf-8"?>
-<ds:datastoreItem xmlns:ds="http://schemas.openxmlformats.org/officeDocument/2006/customXml" ds:itemID="{03C90FA8-84E1-124C-B9AD-F133EEFA73BF}">
+<ds:datastoreItem xmlns:ds="http://schemas.openxmlformats.org/officeDocument/2006/customXml" ds:itemID="{10349E07-610B-1649-98CD-75B245399BF8}">
   <ds:schemaRefs>
     <ds:schemaRef ds:uri="http://schemas.openxmlformats.org/officeDocument/2006/bibliography"/>
   </ds:schemaRefs>

</xml_diff>